<commit_message>
Estrutura HTML da comunidade criada
</commit_message>
<xml_diff>
--- a/documents/corpo.docx
+++ b/documents/corpo.docx
@@ -1426,10 +1426,7 @@
         <w:t xml:space="preserve">em que </w:t>
       </w:r>
       <w:r>
-        <w:t>é</w:t>
-      </w:r>
-      <w:r>
-        <w:t xml:space="preserve"> possível explorar habilidades, descobrir curiosidades e se conectar com o universo da fazenda.</w:t>
+        <w:t>é possível explorar habilidades, descobrir curiosidades e se conectar com o universo da fazenda.</w:t>
       </w:r>
     </w:p>
     <w:p/>
@@ -1489,10 +1486,7 @@
         <w:t>,</w:t>
       </w:r>
       <w:r>
-        <w:t xml:space="preserve"> </w:t>
-      </w:r>
-      <w:r>
-        <w:t>facilitando o acesso a informações e aproximando jogadores por meio de conteúdos compartilhados.</w:t>
+        <w:t xml:space="preserve"> facilitando o acesso a informações e aproximando jogadores por meio de conteúdos compartilhados.</w:t>
       </w:r>
     </w:p>
     <w:p>
@@ -3901,13 +3895,7 @@
         <w:ind w:left="567"/>
       </w:pPr>
       <w:r>
-        <w:t xml:space="preserve">Proibição de uso de </w:t>
-      </w:r>
-      <w:r>
-        <w:t>imagens</w:t>
-      </w:r>
-      <w:r>
-        <w:t xml:space="preserve"> oficiais do jogo sem autorização</w:t>
+        <w:t>Proibição de uso de imagens oficiais do jogo sem autorização</w:t>
       </w:r>
       <w:r>
         <w:t>;</w:t>
@@ -6121,159 +6109,42 @@
   </w:abstractNum>
   <w:num w:numId="1" w16cid:durableId="1654529854">
     <w:abstractNumId w:val="12"/>
-    <w:lvlOverride w:ilvl="0"/>
-    <w:lvlOverride w:ilvl="1"/>
-    <w:lvlOverride w:ilvl="2"/>
-    <w:lvlOverride w:ilvl="3"/>
-    <w:lvlOverride w:ilvl="4"/>
-    <w:lvlOverride w:ilvl="5"/>
-    <w:lvlOverride w:ilvl="6"/>
-    <w:lvlOverride w:ilvl="7"/>
-    <w:lvlOverride w:ilvl="8"/>
   </w:num>
   <w:num w:numId="2" w16cid:durableId="1620991331">
     <w:abstractNumId w:val="5"/>
-    <w:lvlOverride w:ilvl="0"/>
-    <w:lvlOverride w:ilvl="1"/>
-    <w:lvlOverride w:ilvl="2"/>
-    <w:lvlOverride w:ilvl="3"/>
-    <w:lvlOverride w:ilvl="4"/>
-    <w:lvlOverride w:ilvl="5"/>
-    <w:lvlOverride w:ilvl="6"/>
-    <w:lvlOverride w:ilvl="7"/>
-    <w:lvlOverride w:ilvl="8"/>
   </w:num>
   <w:num w:numId="3" w16cid:durableId="1277952039">
     <w:abstractNumId w:val="11"/>
-    <w:lvlOverride w:ilvl="0"/>
-    <w:lvlOverride w:ilvl="1"/>
-    <w:lvlOverride w:ilvl="2"/>
-    <w:lvlOverride w:ilvl="3"/>
-    <w:lvlOverride w:ilvl="4"/>
-    <w:lvlOverride w:ilvl="5"/>
-    <w:lvlOverride w:ilvl="6"/>
-    <w:lvlOverride w:ilvl="7"/>
-    <w:lvlOverride w:ilvl="8"/>
   </w:num>
   <w:num w:numId="4" w16cid:durableId="1835300626">
     <w:abstractNumId w:val="10"/>
-    <w:lvlOverride w:ilvl="0"/>
-    <w:lvlOverride w:ilvl="1"/>
-    <w:lvlOverride w:ilvl="2"/>
-    <w:lvlOverride w:ilvl="3"/>
-    <w:lvlOverride w:ilvl="4"/>
-    <w:lvlOverride w:ilvl="5"/>
-    <w:lvlOverride w:ilvl="6"/>
-    <w:lvlOverride w:ilvl="7"/>
-    <w:lvlOverride w:ilvl="8"/>
   </w:num>
   <w:num w:numId="5" w16cid:durableId="1430203396">
     <w:abstractNumId w:val="1"/>
-    <w:lvlOverride w:ilvl="0"/>
-    <w:lvlOverride w:ilvl="1"/>
-    <w:lvlOverride w:ilvl="2"/>
-    <w:lvlOverride w:ilvl="3"/>
-    <w:lvlOverride w:ilvl="4"/>
-    <w:lvlOverride w:ilvl="5"/>
-    <w:lvlOverride w:ilvl="6"/>
-    <w:lvlOverride w:ilvl="7"/>
-    <w:lvlOverride w:ilvl="8"/>
   </w:num>
   <w:num w:numId="6" w16cid:durableId="1447772339">
     <w:abstractNumId w:val="7"/>
-    <w:lvlOverride w:ilvl="0"/>
-    <w:lvlOverride w:ilvl="1"/>
-    <w:lvlOverride w:ilvl="2"/>
-    <w:lvlOverride w:ilvl="3"/>
-    <w:lvlOverride w:ilvl="4"/>
-    <w:lvlOverride w:ilvl="5"/>
-    <w:lvlOverride w:ilvl="6"/>
-    <w:lvlOverride w:ilvl="7"/>
-    <w:lvlOverride w:ilvl="8"/>
   </w:num>
   <w:num w:numId="7" w16cid:durableId="712929196">
     <w:abstractNumId w:val="6"/>
-    <w:lvlOverride w:ilvl="0"/>
-    <w:lvlOverride w:ilvl="1"/>
-    <w:lvlOverride w:ilvl="2"/>
-    <w:lvlOverride w:ilvl="3"/>
-    <w:lvlOverride w:ilvl="4"/>
-    <w:lvlOverride w:ilvl="5"/>
-    <w:lvlOverride w:ilvl="6"/>
-    <w:lvlOverride w:ilvl="7"/>
-    <w:lvlOverride w:ilvl="8"/>
   </w:num>
   <w:num w:numId="8" w16cid:durableId="888224284">
     <w:abstractNumId w:val="3"/>
-    <w:lvlOverride w:ilvl="0"/>
-    <w:lvlOverride w:ilvl="1"/>
-    <w:lvlOverride w:ilvl="2"/>
-    <w:lvlOverride w:ilvl="3"/>
-    <w:lvlOverride w:ilvl="4"/>
-    <w:lvlOverride w:ilvl="5"/>
-    <w:lvlOverride w:ilvl="6"/>
-    <w:lvlOverride w:ilvl="7"/>
-    <w:lvlOverride w:ilvl="8"/>
   </w:num>
   <w:num w:numId="9" w16cid:durableId="1664116155">
     <w:abstractNumId w:val="8"/>
-    <w:lvlOverride w:ilvl="0"/>
-    <w:lvlOverride w:ilvl="1"/>
-    <w:lvlOverride w:ilvl="2"/>
-    <w:lvlOverride w:ilvl="3"/>
-    <w:lvlOverride w:ilvl="4"/>
-    <w:lvlOverride w:ilvl="5"/>
-    <w:lvlOverride w:ilvl="6"/>
-    <w:lvlOverride w:ilvl="7"/>
-    <w:lvlOverride w:ilvl="8"/>
   </w:num>
   <w:num w:numId="10" w16cid:durableId="1091462703">
     <w:abstractNumId w:val="9"/>
-    <w:lvlOverride w:ilvl="0"/>
-    <w:lvlOverride w:ilvl="1"/>
-    <w:lvlOverride w:ilvl="2"/>
-    <w:lvlOverride w:ilvl="3"/>
-    <w:lvlOverride w:ilvl="4"/>
-    <w:lvlOverride w:ilvl="5"/>
-    <w:lvlOverride w:ilvl="6"/>
-    <w:lvlOverride w:ilvl="7"/>
-    <w:lvlOverride w:ilvl="8"/>
   </w:num>
   <w:num w:numId="11" w16cid:durableId="1648585536">
     <w:abstractNumId w:val="13"/>
-    <w:lvlOverride w:ilvl="0"/>
-    <w:lvlOverride w:ilvl="1"/>
-    <w:lvlOverride w:ilvl="2"/>
-    <w:lvlOverride w:ilvl="3"/>
-    <w:lvlOverride w:ilvl="4"/>
-    <w:lvlOverride w:ilvl="5"/>
-    <w:lvlOverride w:ilvl="6"/>
-    <w:lvlOverride w:ilvl="7"/>
-    <w:lvlOverride w:ilvl="8"/>
   </w:num>
   <w:num w:numId="12" w16cid:durableId="858161040">
     <w:abstractNumId w:val="4"/>
-    <w:lvlOverride w:ilvl="0"/>
-    <w:lvlOverride w:ilvl="1"/>
-    <w:lvlOverride w:ilvl="2"/>
-    <w:lvlOverride w:ilvl="3"/>
-    <w:lvlOverride w:ilvl="4"/>
-    <w:lvlOverride w:ilvl="5"/>
-    <w:lvlOverride w:ilvl="6"/>
-    <w:lvlOverride w:ilvl="7"/>
-    <w:lvlOverride w:ilvl="8"/>
   </w:num>
   <w:num w:numId="13" w16cid:durableId="936985519">
     <w:abstractNumId w:val="0"/>
-    <w:lvlOverride w:ilvl="0"/>
-    <w:lvlOverride w:ilvl="1"/>
-    <w:lvlOverride w:ilvl="2"/>
-    <w:lvlOverride w:ilvl="3"/>
-    <w:lvlOverride w:ilvl="4"/>
-    <w:lvlOverride w:ilvl="5"/>
-    <w:lvlOverride w:ilvl="6"/>
-    <w:lvlOverride w:ilvl="7"/>
-    <w:lvlOverride w:ilvl="8"/>
   </w:num>
   <w:num w:numId="14" w16cid:durableId="1311254740">
     <w:abstractNumId w:val="2"/>
@@ -6882,6 +6753,7 @@
   <w:style w:type="character" w:default="1" w:styleId="Fontepargpadro">
     <w:name w:val="Default Paragraph Font"/>
     <w:uiPriority w:val="1"/>
+    <w:semiHidden/>
     <w:unhideWhenUsed/>
   </w:style>
   <w:style w:type="table" w:default="1" w:styleId="Tabelanormal">

</xml_diff>

<commit_message>
Adicionando versão final da documentação e modelagem
</commit_message>
<xml_diff>
--- a/documents/corpo.docx
+++ b/documents/corpo.docx
@@ -1222,6 +1222,7 @@
     <w:p>
       <w:pPr>
         <w:sectPr>
+          <w:headerReference w:type="default" r:id="rId8"/>
           <w:pgSz w:w="11906" w:h="16838"/>
           <w:pgMar w:top="1701" w:right="1134" w:bottom="1134" w:left="1701" w:header="709" w:footer="709" w:gutter="0"/>
           <w:cols w:space="708"/>
@@ -1257,6 +1258,126 @@
       </w:r>
       <w:bookmarkEnd w:id="0"/>
     </w:p>
+    <w:p>
+      <w:pPr>
+        <w:ind w:firstLine="709"/>
+      </w:pPr>
+    </w:p>
+    <w:p>
+      <w:pPr>
+        <w:ind w:firstLine="709"/>
+      </w:pPr>
+      <w:proofErr w:type="spellStart"/>
+      <w:r>
+        <w:t>Stardew</w:t>
+      </w:r>
+      <w:proofErr w:type="spellEnd"/>
+      <w:r>
+        <w:t xml:space="preserve"> Valley é um jogo do gênero RPG que conta a história de um jovem que herda a fazenda de seu avô. Cansado da vida na cidade, o novo fazendeiro decide ir de encontro com sua propriedade, mas o que ele não esperava, era que precisaria restaurar e cuidar da fazenda do zero em um lugar totalmente novo, a Vila Pelicanos. Com </w:t>
+      </w:r>
+      <w:proofErr w:type="spellStart"/>
+      <w:r>
+        <w:t>NPCs</w:t>
+      </w:r>
+      <w:proofErr w:type="spellEnd"/>
+      <w:r>
+        <w:t xml:space="preserve"> (non-</w:t>
+      </w:r>
+      <w:proofErr w:type="spellStart"/>
+      <w:r>
+        <w:t>playable</w:t>
+      </w:r>
+      <w:proofErr w:type="spellEnd"/>
+      <w:r>
+        <w:t xml:space="preserve"> </w:t>
+      </w:r>
+      <w:proofErr w:type="spellStart"/>
+      <w:r>
+        <w:t>character</w:t>
+      </w:r>
+      <w:proofErr w:type="spellEnd"/>
+      <w:r>
+        <w:t xml:space="preserve">) cativantes, </w:t>
+      </w:r>
+      <w:proofErr w:type="spellStart"/>
+      <w:r>
+        <w:t>Stardew</w:t>
+      </w:r>
+      <w:proofErr w:type="spellEnd"/>
+      <w:r>
+        <w:t xml:space="preserve"> Valley explora diferentes habilidades, permitindo que o jogador tenha diversos tipos de relacionamentos com os habitantes da ilha. Ademais, pescar e cultivar também fazem parte do pacote.</w:t>
+      </w:r>
+    </w:p>
+    <w:p>
+      <w:pPr>
+        <w:ind w:firstLine="709"/>
+      </w:pPr>
+      <w:r>
+        <w:t xml:space="preserve">Eric Barone, mais conhecido pelo codinome </w:t>
+      </w:r>
+      <w:proofErr w:type="spellStart"/>
+      <w:r>
+        <w:t>ConcernedApe</w:t>
+      </w:r>
+      <w:proofErr w:type="spellEnd"/>
+      <w:r>
+        <w:t xml:space="preserve">, após concluir o curso de Ciência da Computação na Universidade de Washington Tacoma, com objetivo de ampliar seu conhecimento em programação, desenvolveu o jogo denominado </w:t>
+      </w:r>
+      <w:proofErr w:type="spellStart"/>
+      <w:r>
+        <w:t>Stardew</w:t>
+      </w:r>
+      <w:proofErr w:type="spellEnd"/>
+      <w:r>
+        <w:t xml:space="preserve"> Valley. Inspirado por títulos de sucesso, como Minecraft e Terraria, a ideia por trás do desenvolvimento, além de estudar tecnologia, era aplicar tudo que ele mais gostava nesses jogos em apenas um lugar. Barone desenvolveu </w:t>
+      </w:r>
+      <w:proofErr w:type="spellStart"/>
+      <w:r>
+        <w:t>Stardew</w:t>
+      </w:r>
+      <w:proofErr w:type="spellEnd"/>
+      <w:r>
+        <w:t xml:space="preserve"> Valley completamente sozinho, desde a trilha sonora até a codificação, tornando-se um símbolo de resiliência e perseverança. Mas todo o tempo investido não foi em vão, em seu ano de lançamento, o jogo vendeu mais de 400000 cópias no </w:t>
+      </w:r>
+      <w:proofErr w:type="spellStart"/>
+      <w:r>
+        <w:t>Steam</w:t>
+      </w:r>
+      <w:proofErr w:type="spellEnd"/>
+      <w:r>
+        <w:t xml:space="preserve"> em duas semanas, e em maio de 2022, vendeu mais de 20 milhões de cópias em todas as plataformas, se tornando um jogo muito popular e querido por todos da comunidade.</w:t>
+      </w:r>
+    </w:p>
+    <w:p>
+      <w:pPr>
+        <w:ind w:firstLine="709"/>
+      </w:pPr>
+      <w:r>
+        <w:t xml:space="preserve">Além disso, </w:t>
+      </w:r>
+      <w:proofErr w:type="spellStart"/>
+      <w:r>
+        <w:t>ConcernedApe</w:t>
+      </w:r>
+      <w:proofErr w:type="spellEnd"/>
+      <w:r>
+        <w:t xml:space="preserve"> pretendia dar aos jogadores a sensação de imersão em uma comunidade agrícola, afirmando o desejo de criar </w:t>
+      </w:r>
+      <w:proofErr w:type="spellStart"/>
+      <w:r>
+        <w:t>Stardew</w:t>
+      </w:r>
+      <w:proofErr w:type="spellEnd"/>
+      <w:r>
+        <w:t xml:space="preserve"> Valley como um passatempo divertido e, ao mesmo tempo, trazer mensagens do mundo real. Dialogando diretamente com os Objetivos de Desenvolvimento Sustentável 14 e 15, que visam proteger, recuperar e promover o uso sustentável dos ecossistemas terrestres e aquáticos, Eric, mesmo em um jogo eletrônico, promoveu a conscientização sobre o tema e contribuiu com a preservação da biodiversidade. Em eventos como o do "Urso do Lixo", por exemplo, Barone mostra ao público a necessidade de cuidar e usar com responsabilidade os recursos naturais e a restauração dos ambientes degradados.</w:t>
+      </w:r>
+      <w:r>
+        <w:t xml:space="preserve"> </w:t>
+      </w:r>
+      <w:r>
+        <w:t>Sendo assim, é possível observar a relevância do jogo na sociedade.</w:t>
+      </w:r>
+    </w:p>
     <w:p/>
     <w:p>
       <w:pPr>
@@ -1289,6 +1410,7 @@
       </w:r>
       <w:bookmarkEnd w:id="1"/>
     </w:p>
+    <w:p/>
     <w:p>
       <w:pPr>
         <w:ind w:firstLine="709"/>
@@ -1387,7 +1509,19 @@
       </w:r>
       <w:proofErr w:type="spellEnd"/>
       <w:r>
-        <w:t xml:space="preserve"> Valley representa parte de quem eu sou. Em particular, me cativa por toda complexidade e referências sociais ao longo da história. Quando o enredo se inicia, parece apenas um jogo simples de fazenda; você planta, colhe e faz carinho em vacas, mas vai muito além disso.</w:t>
+        <w:t xml:space="preserve"> Valley representa parte de quem eu sou. Em particular, me cativa por toda complexidade e referências sociais ao longo da história. Quando o enredo se inicia, </w:t>
+      </w:r>
+      <w:r>
+        <w:t>aparenta ser</w:t>
+      </w:r>
+      <w:r>
+        <w:t xml:space="preserve"> apenas um jogo simples de fazenda</w:t>
+      </w:r>
+      <w:r>
+        <w:t>:</w:t>
+      </w:r>
+      <w:r>
+        <w:t xml:space="preserve"> você planta, colhe e faz carinho em vacas, mas vai muito além disso.</w:t>
       </w:r>
     </w:p>
     <w:p>
@@ -1396,19 +1530,19 @@
         <w:jc w:val="both"/>
       </w:pPr>
       <w:r>
-        <w:t xml:space="preserve">Descrevo o jogo como o espelho da sociedade atual, com personalidades que sofrem de alcoolismo, insegurança </w:t>
-      </w:r>
-      <w:r>
-        <w:t>alimentar, uso</w:t>
-      </w:r>
-      <w:r>
-        <w:t xml:space="preserve"> abusivo de recursos naturais e falta de acesso </w:t>
-      </w:r>
-      <w:r>
-        <w:t>à</w:t>
-      </w:r>
-      <w:r>
-        <w:t xml:space="preserve"> educação fazem </w:t>
+        <w:t xml:space="preserve">Descrevo o jogo como o </w:t>
+      </w:r>
+      <w:r>
+        <w:t>reflexo</w:t>
+      </w:r>
+      <w:r>
+        <w:t xml:space="preserve"> da sociedade atual, com personalidades que sofrem de alcoolismo, insegurança alimentar, uso abusivo de recursos naturais e falta de acesso à </w:t>
+      </w:r>
+      <w:r>
+        <w:t>educação. Esse conjunto de fatores</w:t>
+      </w:r>
+      <w:r>
+        <w:t xml:space="preserve"> faz </w:t>
       </w:r>
       <w:proofErr w:type="spellStart"/>
       <w:r>
@@ -1416,7 +1550,13 @@
       </w:r>
       <w:proofErr w:type="spellEnd"/>
       <w:r>
-        <w:t xml:space="preserve"> Valley ser não apenas um jogo do estilo RPG, mas uma crítica suave e sofisticada do mundo atual.</w:t>
+        <w:t xml:space="preserve"> Valley ser não apenas um jogo do estilo RPG, mas uma crítica suave e sofisticada do mundo </w:t>
+      </w:r>
+      <w:r>
+        <w:t>contemporâneo</w:t>
+      </w:r>
+      <w:r>
+        <w:t>.</w:t>
       </w:r>
     </w:p>
     <w:p>
@@ -1436,21 +1576,28 @@
       </w:r>
       <w:proofErr w:type="spellEnd"/>
       <w:r>
-        <w:t xml:space="preserve"> Valley representa para mim, um ponto de conforto. Apesar das críticas sociais presentes na trama, </w:t>
-      </w:r>
-      <w:proofErr w:type="spellStart"/>
-      <w:r>
-        <w:t>Stardew</w:t>
-      </w:r>
-      <w:proofErr w:type="spellEnd"/>
-      <w:r>
-        <w:t xml:space="preserve"> Valley ainda é um pacífico jogo de fazenda, nos momentos em que me encontro triste ou deprimida, gosto de reservar um tempo para cuidar da minha fazenda, porque é algo que me deixa feliz e capaz de retornar</w:t>
+        <w:t xml:space="preserve"> Valley representa para mim, um ponto de conforto. Apesar das críticas sociais presentes na trama, ainda é um pacífico jogo de fazenda</w:t>
+      </w:r>
+      <w:r>
+        <w:t>.</w:t>
       </w:r>
       <w:r>
         <w:t xml:space="preserve"> </w:t>
       </w:r>
       <w:r>
-        <w:t>a minha própria realidade.</w:t>
+        <w:t>N</w:t>
+      </w:r>
+      <w:r>
+        <w:t>os momentos em que me encontro triste ou deprimida, gosto de reservar um tempo para cuidar da minha fazenda, porque é algo que me deixa feliz e capaz de retornar</w:t>
+      </w:r>
+      <w:r>
+        <w:t xml:space="preserve"> </w:t>
+      </w:r>
+      <w:r>
+        <w:t>à</w:t>
+      </w:r>
+      <w:r>
+        <w:t xml:space="preserve"> minha própria realidade.</w:t>
       </w:r>
       <w:r>
         <w:rPr>
@@ -1692,7 +1839,7 @@
                     </pic:cNvPicPr>
                   </pic:nvPicPr>
                   <pic:blipFill rotWithShape="1">
-                    <a:blip r:embed="rId8">
+                    <a:blip r:embed="rId9">
                       <a:extLst>
                         <a:ext uri="{28A0092B-C50C-407E-A947-70E740481C1C}">
                           <a14:useLocalDpi xmlns:a14="http://schemas.microsoft.com/office/drawing/2010/main" val="0"/>
@@ -2928,7 +3075,7 @@
       </w:r>
     </w:p>
     <w:p>
-      <w:hyperlink r:id="rId9" w:history="1">
+      <w:hyperlink r:id="rId10" w:history="1">
         <w:r>
           <w:rPr>
             <w:rStyle w:val="Hyperlink"/>
@@ -2943,7 +3090,7 @@
       </w:r>
     </w:p>
     <w:p>
-      <w:hyperlink r:id="rId10" w:history="1">
+      <w:hyperlink r:id="rId11" w:history="1">
         <w:r>
           <w:rPr>
             <w:rStyle w:val="Hyperlink"/>
@@ -4078,8 +4225,236 @@
       </w:r>
       <w:bookmarkEnd w:id="15"/>
     </w:p>
+    <w:sdt>
+      <w:sdtPr>
+        <w:id w:val="467247417"/>
+        <w:docPartObj>
+          <w:docPartGallery w:val="Bibliographies"/>
+          <w:docPartUnique/>
+        </w:docPartObj>
+      </w:sdtPr>
+      <w:sdtEndPr>
+        <w:rPr>
+          <w:rFonts w:ascii="Arial" w:eastAsiaTheme="minorHAnsi" w:hAnsi="Arial" w:cs="Arial"/>
+          <w:color w:val="auto"/>
+          <w:sz w:val="24"/>
+          <w:szCs w:val="24"/>
+        </w:rPr>
+      </w:sdtEndPr>
+      <w:sdtContent>
+        <w:p>
+          <w:pPr>
+            <w:pStyle w:val="Ttulo1"/>
+            <w:rPr>
+              <w:sz w:val="20"/>
+              <w:szCs w:val="20"/>
+            </w:rPr>
+          </w:pPr>
+        </w:p>
+        <w:sdt>
+          <w:sdtPr>
+            <w:id w:val="111145805"/>
+            <w:bibliography/>
+          </w:sdtPr>
+          <w:sdtContent>
+            <w:p>
+              <w:pPr>
+                <w:pStyle w:val="Bibliografia"/>
+                <w:ind w:left="720" w:hanging="720"/>
+                <w:rPr>
+                  <w:noProof/>
+                </w:rPr>
+              </w:pPr>
+              <w:r>
+                <w:fldChar w:fldCharType="begin"/>
+              </w:r>
+              <w:r>
+                <w:instrText>BIBLIOGRAPHY</w:instrText>
+              </w:r>
+              <w:r>
+                <w:fldChar w:fldCharType="separate"/>
+              </w:r>
+              <w:r>
+                <w:rPr>
+                  <w:i/>
+                  <w:iCs/>
+                  <w:noProof/>
+                </w:rPr>
+                <w:t>ConcernedApe</w:t>
+              </w:r>
+              <w:r>
+                <w:rPr>
+                  <w:noProof/>
+                </w:rPr>
+                <w:t>. (27 de Novembro de 2024). Acesso em 20 de Novembro de 2025, disponível em Stardew Valley Wiki: https://pt.stardewvalleywiki.com/ConcernedApe</w:t>
+              </w:r>
+            </w:p>
+            <w:p/>
+            <w:p>
+              <w:pPr>
+                <w:pStyle w:val="Bibliografia"/>
+                <w:ind w:left="720" w:hanging="720"/>
+                <w:rPr>
+                  <w:noProof/>
+                </w:rPr>
+              </w:pPr>
+              <w:r>
+                <w:rPr>
+                  <w:i/>
+                  <w:iCs/>
+                  <w:noProof/>
+                </w:rPr>
+                <w:t>Contexto</w:t>
+              </w:r>
+              <w:r>
+                <w:rPr>
+                  <w:noProof/>
+                </w:rPr>
+                <w:t>. (23 de Novembro de 2025). Acesso em 24 de Novembro de 2025, disponível em Stardew Valley Wik: https://pt.stardewvalleywiki.com/Contexto</w:t>
+              </w:r>
+            </w:p>
+            <w:p/>
+            <w:p>
+              <w:pPr>
+                <w:pStyle w:val="Bibliografia"/>
+                <w:ind w:left="720" w:hanging="720"/>
+                <w:rPr>
+                  <w:noProof/>
+                </w:rPr>
+              </w:pPr>
+              <w:r>
+                <w:rPr>
+                  <w:noProof/>
+                </w:rPr>
+                <w:t xml:space="preserve">Igor. (5 de Julho de 2020). </w:t>
+              </w:r>
+              <w:r>
+                <w:rPr>
+                  <w:i/>
+                  <w:iCs/>
+                  <w:noProof/>
+                </w:rPr>
+                <w:t>Stardew Valley | A história de Eric Barone</w:t>
+              </w:r>
+              <w:r>
+                <w:rPr>
+                  <w:noProof/>
+                </w:rPr>
+                <w:t>. Acesso em 22 de Novembro de 2025, disponível em Crie Seus Jogos: https://www.crieseusjogos.com.br/eric-barone-stardew-valley/</w:t>
+              </w:r>
+            </w:p>
+            <w:p/>
+            <w:p>
+              <w:pPr>
+                <w:pStyle w:val="Bibliografia"/>
+                <w:ind w:left="720" w:hanging="720"/>
+                <w:rPr>
+                  <w:noProof/>
+                </w:rPr>
+              </w:pPr>
+              <w:r>
+                <w:rPr>
+                  <w:i/>
+                  <w:iCs/>
+                  <w:noProof/>
+                </w:rPr>
+                <w:t>ODS 14: Vida na Água</w:t>
+              </w:r>
+              <w:r>
+                <w:rPr>
+                  <w:noProof/>
+                </w:rPr>
+                <w:t>. (s.d.). Acesso em 24 de Novembro de 2025, disponível em Portal do Observatório de Indicadores da Cidade de Vitória: https://observavix.vitoria.es.gov.br/objetivo/14#:~:text=14%20%2D%20ODS%2014:%20Vida%20na,proteger%20a%20vida%20na%20%C3%A1gua.</w:t>
+              </w:r>
+            </w:p>
+            <w:p/>
+            <w:p>
+              <w:pPr>
+                <w:pStyle w:val="Bibliografia"/>
+                <w:ind w:left="720" w:hanging="720"/>
+                <w:rPr>
+                  <w:noProof/>
+                </w:rPr>
+              </w:pPr>
+              <w:r>
+                <w:rPr>
+                  <w:i/>
+                  <w:iCs/>
+                  <w:noProof/>
+                </w:rPr>
+                <w:t>ODS 15: Vida Terrestre</w:t>
+              </w:r>
+              <w:r>
+                <w:rPr>
+                  <w:noProof/>
+                </w:rPr>
+                <w:t>. (s.d.). Acesso em 23 de Novembro de 2025, disponível em Portal do Observatório de Indicadores da Cidade de Vitória: https://observavix.vitoria.es.gov.br/objetivo/15#:~:text=Objetivo:%20Proteger%2C%20recuperar%20e%20promover,de%20todos%20os%20outros%20ODS.</w:t>
+              </w:r>
+            </w:p>
+            <w:p/>
+            <w:p>
+              <w:pPr>
+                <w:pStyle w:val="Bibliografia"/>
+                <w:ind w:left="720" w:hanging="720"/>
+                <w:rPr>
+                  <w:noProof/>
+                </w:rPr>
+              </w:pPr>
+              <w:r>
+                <w:rPr>
+                  <w:i/>
+                  <w:iCs/>
+                  <w:noProof/>
+                </w:rPr>
+                <w:t>Stardew Valley</w:t>
+              </w:r>
+              <w:r>
+                <w:rPr>
+                  <w:noProof/>
+                </w:rPr>
+                <w:t>. (3 de Novembro de 2025). Acesso em 22 de Novembro de 2025, disponível em Wikipédia: https://pt.wikipedia.org/wiki/Stardew_Valley</w:t>
+              </w:r>
+            </w:p>
+            <w:p/>
+            <w:p>
+              <w:pPr>
+                <w:pStyle w:val="Bibliografia"/>
+                <w:ind w:left="720" w:hanging="720"/>
+                <w:rPr>
+                  <w:noProof/>
+                </w:rPr>
+              </w:pPr>
+              <w:r>
+                <w:rPr>
+                  <w:i/>
+                  <w:iCs/>
+                  <w:noProof/>
+                </w:rPr>
+                <w:t>Stardew Valley Wiki</w:t>
+              </w:r>
+              <w:r>
+                <w:rPr>
+                  <w:noProof/>
+                </w:rPr>
+                <w:t>. (24 de Setembro de 2025). Acesso em 21 de Novembro de 2025, disponível em Stardew Valley Wiki: https://pt.stardewvalleywiki.com/Stardew_Valley_Wiki</w:t>
+              </w:r>
+            </w:p>
+            <w:p>
+              <w:r>
+                <w:rPr>
+                  <w:b/>
+                  <w:bCs/>
+                </w:rPr>
+                <w:fldChar w:fldCharType="end"/>
+              </w:r>
+            </w:p>
+          </w:sdtContent>
+        </w:sdt>
+      </w:sdtContent>
+    </w:sdt>
+    <w:p/>
     <w:sectPr>
-      <w:headerReference w:type="default" r:id="rId11"/>
+      <w:headerReference w:type="default" r:id="rId12"/>
       <w:pgSz w:w="11906" w:h="16838"/>
       <w:pgMar w:top="1701" w:right="1134" w:bottom="1134" w:left="1701" w:header="709" w:footer="709" w:gutter="0"/>
       <w:cols w:space="708"/>
@@ -4140,6 +4515,77 @@
 </file>
 
 <file path=word/header1.xml><?xml version="1.0" encoding="utf-8"?>
+<w:hdr xmlns:wpc="http://schemas.microsoft.com/office/word/2010/wordprocessingCanvas" xmlns:cx="http://schemas.microsoft.com/office/drawing/2014/chartex" xmlns:cx1="http://schemas.microsoft.com/office/drawing/2015/9/8/chartex" xmlns:cx2="http://schemas.microsoft.com/office/drawing/2015/10/21/chartex" xmlns:cx3="http://schemas.microsoft.com/office/drawing/2016/5/9/chartex" xmlns:cx4="http://schemas.microsoft.com/office/drawing/2016/5/10/chartex" xmlns:cx5="http://schemas.microsoft.com/office/drawing/2016/5/11/chartex" xmlns:cx6="http://schemas.microsoft.com/office/drawing/2016/5/12/chartex" xmlns:cx7="http://schemas.microsoft.com/office/drawing/2016/5/13/chartex" xmlns:cx8="http://schemas.microsoft.com/office/drawing/2016/5/14/chartex" xmlns:mc="http://schemas.openxmlformats.org/markup-compatibility/2006" xmlns:aink="http://schemas.microsoft.com/office/drawing/2016/ink" xmlns:am3d="http://schemas.microsoft.com/office/drawing/2017/model3d" xmlns:o="urn:schemas-microsoft-com:office:office" xmlns:oel="http://schemas.microsoft.com/office/2019/extlst" xmlns:r="http://schemas.openxmlformats.org/officeDocument/2006/relationships" xmlns:m="http://schemas.openxmlformats.org/officeDocument/2006/math" xmlns:v="urn:schemas-microsoft-com:vml" xmlns:wp14="http://schemas.microsoft.com/office/word/2010/wordprocessingDrawing" xmlns:wp="http://schemas.openxmlformats.org/drawingml/2006/wordprocessingDrawing" xmlns:w10="urn:schemas-microsoft-com:office:word" xmlns:w="http://schemas.openxmlformats.org/wordprocessingml/2006/main" xmlns:w14="http://schemas.microsoft.com/office/word/2010/wordml" xmlns:w15="http://schemas.microsoft.com/office/word/2012/wordml" xmlns:w16cex="http://schemas.microsoft.com/office/word/2018/wordml/cex" xmlns:w16cid="http://schemas.microsoft.com/office/word/2016/wordml/cid" xmlns:w16="http://schemas.microsoft.com/office/word/2018/wordml" xmlns:w16du="http://schemas.microsoft.com/office/word/2023/wordml/word16du" xmlns:w16sdtdh="http://schemas.microsoft.com/office/word/2020/wordml/sdtdatahash" xmlns:w16sdtfl="http://schemas.microsoft.com/office/word/2024/wordml/sdtformatlock" xmlns:w16se="http://schemas.microsoft.com/office/word/2015/wordml/symex" xmlns:wpg="http://schemas.microsoft.com/office/word/2010/wordprocessingGroup" xmlns:wpi="http://schemas.microsoft.com/office/word/2010/wordprocessingInk" xmlns:wne="http://schemas.microsoft.com/office/word/2006/wordml" xmlns:wps="http://schemas.microsoft.com/office/word/2010/wordprocessingShape" mc:Ignorable="w14 w15 w16se w16cid w16 w16cex w16sdtdh w16sdtfl w16du wp14">
+  <w:p>
+    <w:pPr>
+      <w:pStyle w:val="Cabealho"/>
+      <w:jc w:val="center"/>
+    </w:pPr>
+    <w:r>
+      <w:rPr>
+        <w:noProof/>
+      </w:rPr>
+      <w:drawing>
+        <wp:anchor distT="0" distB="0" distL="114300" distR="114300" simplePos="0" relativeHeight="251659264" behindDoc="0" locked="0" layoutInCell="1" allowOverlap="1" wp14:anchorId="396C4ED5" wp14:editId="4BDF48DD">
+          <wp:simplePos x="0" y="0"/>
+          <wp:positionH relativeFrom="margin">
+            <wp:posOffset>1252855</wp:posOffset>
+          </wp:positionH>
+          <wp:positionV relativeFrom="paragraph">
+            <wp:posOffset>-104330</wp:posOffset>
+          </wp:positionV>
+          <wp:extent cx="3255426" cy="432000"/>
+          <wp:effectExtent l="0" t="0" r="0" b="6350"/>
+          <wp:wrapTopAndBottom/>
+          <wp:docPr id="1540608106" name="Imagem 3" descr="Imagem de vídeo game&#10;&#10;O conteúdo gerado por IA pode estar incorreto."/>
+          <wp:cNvGraphicFramePr>
+            <a:graphicFrameLocks xmlns:a="http://schemas.openxmlformats.org/drawingml/2006/main" noChangeAspect="1"/>
+          </wp:cNvGraphicFramePr>
+          <a:graphic xmlns:a="http://schemas.openxmlformats.org/drawingml/2006/main">
+            <a:graphicData uri="http://schemas.openxmlformats.org/drawingml/2006/picture">
+              <pic:pic xmlns:pic="http://schemas.openxmlformats.org/drawingml/2006/picture">
+                <pic:nvPicPr>
+                  <pic:cNvPr id="1540608106" name="Imagem 3" descr="Imagem de vídeo game&#10;&#10;O conteúdo gerado por IA pode estar incorreto."/>
+                  <pic:cNvPicPr/>
+                </pic:nvPicPr>
+                <pic:blipFill>
+                  <a:blip r:embed="rId1">
+                    <a:extLst>
+                      <a:ext uri="{28A0092B-C50C-407E-A947-70E740481C1C}">
+                        <a14:useLocalDpi xmlns:a14="http://schemas.microsoft.com/office/drawing/2010/main" val="0"/>
+                      </a:ext>
+                    </a:extLst>
+                  </a:blip>
+                  <a:stretch>
+                    <a:fillRect/>
+                  </a:stretch>
+                </pic:blipFill>
+                <pic:spPr>
+                  <a:xfrm>
+                    <a:off x="0" y="0"/>
+                    <a:ext cx="3255426" cy="432000"/>
+                  </a:xfrm>
+                  <a:prstGeom prst="rect">
+                    <a:avLst/>
+                  </a:prstGeom>
+                </pic:spPr>
+              </pic:pic>
+            </a:graphicData>
+          </a:graphic>
+          <wp14:sizeRelH relativeFrom="margin">
+            <wp14:pctWidth>0</wp14:pctWidth>
+          </wp14:sizeRelH>
+          <wp14:sizeRelV relativeFrom="margin">
+            <wp14:pctHeight>0</wp14:pctHeight>
+          </wp14:sizeRelV>
+        </wp:anchor>
+      </w:drawing>
+    </w:r>
+  </w:p>
+</w:hdr>
+</file>
+
+<file path=word/header2.xml><?xml version="1.0" encoding="utf-8"?>
 <w:hdr xmlns:wpc="http://schemas.microsoft.com/office/word/2010/wordprocessingCanvas" xmlns:cx="http://schemas.microsoft.com/office/drawing/2014/chartex" xmlns:cx1="http://schemas.microsoft.com/office/drawing/2015/9/8/chartex" xmlns:cx2="http://schemas.microsoft.com/office/drawing/2015/10/21/chartex" xmlns:cx3="http://schemas.microsoft.com/office/drawing/2016/5/9/chartex" xmlns:cx4="http://schemas.microsoft.com/office/drawing/2016/5/10/chartex" xmlns:cx5="http://schemas.microsoft.com/office/drawing/2016/5/11/chartex" xmlns:cx6="http://schemas.microsoft.com/office/drawing/2016/5/12/chartex" xmlns:cx7="http://schemas.microsoft.com/office/drawing/2016/5/13/chartex" xmlns:cx8="http://schemas.microsoft.com/office/drawing/2016/5/14/chartex" xmlns:mc="http://schemas.openxmlformats.org/markup-compatibility/2006" xmlns:aink="http://schemas.microsoft.com/office/drawing/2016/ink" xmlns:am3d="http://schemas.microsoft.com/office/drawing/2017/model3d" xmlns:o="urn:schemas-microsoft-com:office:office" xmlns:oel="http://schemas.microsoft.com/office/2019/extlst" xmlns:r="http://schemas.openxmlformats.org/officeDocument/2006/relationships" xmlns:m="http://schemas.openxmlformats.org/officeDocument/2006/math" xmlns:v="urn:schemas-microsoft-com:vml" xmlns:wp14="http://schemas.microsoft.com/office/word/2010/wordprocessingDrawing" xmlns:wp="http://schemas.openxmlformats.org/drawingml/2006/wordprocessingDrawing" xmlns:w10="urn:schemas-microsoft-com:office:word" xmlns:w="http://schemas.openxmlformats.org/wordprocessingml/2006/main" xmlns:w14="http://schemas.microsoft.com/office/word/2010/wordml" xmlns:w15="http://schemas.microsoft.com/office/word/2012/wordml" xmlns:w16cex="http://schemas.microsoft.com/office/word/2018/wordml/cex" xmlns:w16cid="http://schemas.microsoft.com/office/word/2016/wordml/cid" xmlns:w16="http://schemas.microsoft.com/office/word/2018/wordml" xmlns:w16du="http://schemas.microsoft.com/office/word/2023/wordml/word16du" xmlns:w16sdtdh="http://schemas.microsoft.com/office/word/2020/wordml/sdtdatahash" xmlns:w16sdtfl="http://schemas.microsoft.com/office/word/2024/wordml/sdtformatlock" xmlns:w16se="http://schemas.microsoft.com/office/word/2015/wordml/symex" xmlns:wpg="http://schemas.microsoft.com/office/word/2010/wordprocessingGroup" xmlns:wpi="http://schemas.microsoft.com/office/word/2010/wordprocessingInk" xmlns:wne="http://schemas.microsoft.com/office/word/2006/wordml" xmlns:wps="http://schemas.microsoft.com/office/word/2010/wordprocessingShape" mc:Ignorable="w14 w15 w16se w16cid w16 w16cex w16sdtdh w16sdtfl w16du wp14">
   <w:sdt>
     <w:sdtPr>
@@ -4155,6 +4601,60 @@
           <w:pStyle w:val="Cabealho"/>
           <w:jc w:val="right"/>
         </w:pPr>
+        <w:r>
+          <w:rPr>
+            <w:noProof/>
+          </w:rPr>
+          <w:drawing>
+            <wp:anchor distT="0" distB="0" distL="114300" distR="114300" simplePos="0" relativeHeight="251658240" behindDoc="0" locked="0" layoutInCell="1" allowOverlap="1" wp14:anchorId="4F8BC875" wp14:editId="648BB14C">
+              <wp:simplePos x="0" y="0"/>
+              <wp:positionH relativeFrom="column">
+                <wp:posOffset>2729865</wp:posOffset>
+              </wp:positionH>
+              <wp:positionV relativeFrom="paragraph">
+                <wp:posOffset>-2540</wp:posOffset>
+              </wp:positionV>
+              <wp:extent cx="304800" cy="304800"/>
+              <wp:effectExtent l="0" t="0" r="0" b="0"/>
+              <wp:wrapTopAndBottom/>
+              <wp:docPr id="977064076" name="Imagem 1"/>
+              <wp:cNvGraphicFramePr>
+                <a:graphicFrameLocks xmlns:a="http://schemas.openxmlformats.org/drawingml/2006/main" noChangeAspect="1"/>
+              </wp:cNvGraphicFramePr>
+              <a:graphic xmlns:a="http://schemas.openxmlformats.org/drawingml/2006/main">
+                <a:graphicData uri="http://schemas.openxmlformats.org/drawingml/2006/picture">
+                  <pic:pic xmlns:pic="http://schemas.openxmlformats.org/drawingml/2006/picture">
+                    <pic:nvPicPr>
+                      <pic:cNvPr id="806758772" name="Imagem 806758772"/>
+                      <pic:cNvPicPr/>
+                    </pic:nvPicPr>
+                    <pic:blipFill>
+                      <a:blip r:embed="rId1">
+                        <a:extLst>
+                          <a:ext uri="{28A0092B-C50C-407E-A947-70E740481C1C}">
+                            <a14:useLocalDpi xmlns:a14="http://schemas.microsoft.com/office/drawing/2010/main" val="0"/>
+                          </a:ext>
+                        </a:extLst>
+                      </a:blip>
+                      <a:stretch>
+                        <a:fillRect/>
+                      </a:stretch>
+                    </pic:blipFill>
+                    <pic:spPr>
+                      <a:xfrm>
+                        <a:off x="0" y="0"/>
+                        <a:ext cx="304800" cy="304800"/>
+                      </a:xfrm>
+                      <a:prstGeom prst="rect">
+                        <a:avLst/>
+                      </a:prstGeom>
+                    </pic:spPr>
+                  </pic:pic>
+                </a:graphicData>
+              </a:graphic>
+            </wp:anchor>
+          </w:drawing>
+        </w:r>
         <w:r>
           <w:fldChar w:fldCharType="begin"/>
         </w:r>
@@ -4176,6 +4676,7 @@
   <w:p>
     <w:pPr>
       <w:pStyle w:val="Cabealho"/>
+      <w:jc w:val="center"/>
     </w:pPr>
   </w:p>
 </w:hdr>
@@ -6879,7 +7380,6 @@
   <w:style w:type="character" w:default="1" w:styleId="Fontepargpadro">
     <w:name w:val="Default Paragraph Font"/>
     <w:uiPriority w:val="1"/>
-    <w:semiHidden/>
     <w:unhideWhenUsed/>
   </w:style>
   <w:style w:type="table" w:default="1" w:styleId="Tabelanormal">
@@ -7305,6 +7805,14 @@
       <w:shd w:val="clear" w:color="auto" w:fill="E1DFDD"/>
     </w:rPr>
   </w:style>
+  <w:style w:type="paragraph" w:styleId="Bibliografia">
+    <w:name w:val="Bibliography"/>
+    <w:basedOn w:val="Normal"/>
+    <w:next w:val="Normal"/>
+    <w:uiPriority w:val="37"/>
+    <w:unhideWhenUsed/>
+    <w:rsid w:val="009F5502"/>
+  </w:style>
 </w:styles>
 </file>
 
@@ -7624,11 +8132,120 @@
 </file>
 
 <file path=customXml/item1.xml><?xml version="1.0" encoding="utf-8"?>
-<b:Sources xmlns:b="http://schemas.openxmlformats.org/officeDocument/2006/bibliography" xmlns="http://schemas.openxmlformats.org/officeDocument/2006/bibliography" SelectedStyle="\APASixthEditionOfficeOnline.xsl" StyleName="APA" Version="6"/>
+<b:Sources xmlns:b="http://schemas.openxmlformats.org/officeDocument/2006/bibliography" xmlns="http://schemas.openxmlformats.org/officeDocument/2006/bibliography" SelectedStyle="\APASixthEditionOfficeOnline.xsl" StyleName="APA" Version="6">
+  <b:Source>
+    <b:Tag>Igo20</b:Tag>
+    <b:SourceType>InternetSite</b:SourceType>
+    <b:Guid>{194F5B9D-FAE0-4C17-A8AE-E3D968FFECBF}</b:Guid>
+    <b:Author>
+      <b:Author>
+        <b:NameList>
+          <b:Person>
+            <b:Last>Igor</b:Last>
+          </b:Person>
+        </b:NameList>
+      </b:Author>
+    </b:Author>
+    <b:Title>Stardew Valley | A história de Eric Barone</b:Title>
+    <b:InternetSiteTitle>Crie Seus Jogos</b:InternetSiteTitle>
+    <b:Year>2020</b:Year>
+    <b:Month>Julho</b:Month>
+    <b:Day>5</b:Day>
+    <b:URL>https://www.crieseusjogos.com.br/eric-barone-stardew-valley/</b:URL>
+    <b:YearAccessed>2025</b:YearAccessed>
+    <b:MonthAccessed>Novembro</b:MonthAccessed>
+    <b:DayAccessed>22</b:DayAccessed>
+    <b:RefOrder>1</b:RefOrder>
+  </b:Source>
+  <b:Source>
+    <b:Tag>Con24</b:Tag>
+    <b:SourceType>InternetSite</b:SourceType>
+    <b:Guid>{0342FE73-1865-4E8E-B64B-66052682A52C}</b:Guid>
+    <b:Title>ConcernedApe</b:Title>
+    <b:InternetSiteTitle>Stardew Valley Wiki</b:InternetSiteTitle>
+    <b:Year>2024</b:Year>
+    <b:Month>Novembro</b:Month>
+    <b:Day>27</b:Day>
+    <b:URL>https://pt.stardewvalleywiki.com/ConcernedApe</b:URL>
+    <b:YearAccessed>2025</b:YearAccessed>
+    <b:MonthAccessed>Novembro</b:MonthAccessed>
+    <b:DayAccessed>20</b:DayAccessed>
+    <b:RefOrder>2</b:RefOrder>
+  </b:Source>
+  <b:Source>
+    <b:Tag>Sta25</b:Tag>
+    <b:SourceType>InternetSite</b:SourceType>
+    <b:Guid>{FE12FE1C-5FB7-42ED-9C33-8522F07E5399}</b:Guid>
+    <b:Title>Stardew Valley Wiki</b:Title>
+    <b:InternetSiteTitle>Stardew Valley Wiki</b:InternetSiteTitle>
+    <b:Year>2025</b:Year>
+    <b:Month>Setembro</b:Month>
+    <b:Day>24</b:Day>
+    <b:URL>https://pt.stardewvalleywiki.com/Stardew_Valley_Wiki</b:URL>
+    <b:YearAccessed>2025</b:YearAccessed>
+    <b:MonthAccessed>Novembro</b:MonthAccessed>
+    <b:DayAccessed>21</b:DayAccessed>
+    <b:RefOrder>3</b:RefOrder>
+  </b:Source>
+  <b:Source>
+    <b:Tag>Con25</b:Tag>
+    <b:SourceType>InternetSite</b:SourceType>
+    <b:Guid>{773FFE2E-ADC3-42D0-891C-E5E68D1E171F}</b:Guid>
+    <b:Title>Contexto</b:Title>
+    <b:InternetSiteTitle>Stardew Valley Wik</b:InternetSiteTitle>
+    <b:Year>2025</b:Year>
+    <b:Month>Novembro</b:Month>
+    <b:Day>23</b:Day>
+    <b:URL>https://pt.stardewvalleywiki.com/Contexto</b:URL>
+    <b:YearAccessed>2025</b:YearAccessed>
+    <b:MonthAccessed>Novembro</b:MonthAccessed>
+    <b:DayAccessed>24</b:DayAccessed>
+    <b:RefOrder>4</b:RefOrder>
+  </b:Source>
+  <b:Source>
+    <b:Tag>Sta251</b:Tag>
+    <b:SourceType>InternetSite</b:SourceType>
+    <b:Guid>{ECD30BBE-A034-4266-9B5E-8FCBE3CC00B9}</b:Guid>
+    <b:Title>Stardew Valley</b:Title>
+    <b:InternetSiteTitle>Wikipédia</b:InternetSiteTitle>
+    <b:Year>2025</b:Year>
+    <b:Month>Novembro</b:Month>
+    <b:Day>3</b:Day>
+    <b:URL>https://pt.wikipedia.org/wiki/Stardew_Valley</b:URL>
+    <b:YearAccessed>2025</b:YearAccessed>
+    <b:MonthAccessed>Novembro</b:MonthAccessed>
+    <b:DayAccessed>22</b:DayAccessed>
+    <b:RefOrder>5</b:RefOrder>
+  </b:Source>
+  <b:Source>
+    <b:Tag>ODS25</b:Tag>
+    <b:SourceType>InternetSite</b:SourceType>
+    <b:Guid>{F81EA136-2408-440D-AB91-D11AA69C4C3D}</b:Guid>
+    <b:Title>ODS 14: Vida na Água</b:Title>
+    <b:InternetSiteTitle>Portal do Observatório de Indicadores da Cidade de Vitória</b:InternetSiteTitle>
+    <b:URL>https://observavix.vitoria.es.gov.br/objetivo/14#:~:text=14%20%2D%20ODS%2014:%20Vida%20na,proteger%20a%20vida%20na%20%C3%A1gua.</b:URL>
+    <b:YearAccessed>2025</b:YearAccessed>
+    <b:MonthAccessed>Novembro</b:MonthAccessed>
+    <b:DayAccessed>24</b:DayAccessed>
+    <b:RefOrder>6</b:RefOrder>
+  </b:Source>
+  <b:Source>
+    <b:Tag>ODS251</b:Tag>
+    <b:SourceType>InternetSite</b:SourceType>
+    <b:Guid>{5F003031-51AF-47A7-B31E-DDDE0D4308BD}</b:Guid>
+    <b:Title>ODS 15: Vida Terrestre</b:Title>
+    <b:InternetSiteTitle>Portal do Observatório de Indicadores da Cidade de Vitória</b:InternetSiteTitle>
+    <b:URL>https://observavix.vitoria.es.gov.br/objetivo/15#:~:text=Objetivo:%20Proteger%2C%20recuperar%20e%20promover,de%20todos%20os%20outros%20ODS.</b:URL>
+    <b:YearAccessed>2025</b:YearAccessed>
+    <b:MonthAccessed>Novembro</b:MonthAccessed>
+    <b:DayAccessed>23</b:DayAccessed>
+    <b:RefOrder>7</b:RefOrder>
+  </b:Source>
+</b:Sources>
 </file>
 
 <file path=customXml/itemProps1.xml><?xml version="1.0" encoding="utf-8"?>
-<ds:datastoreItem xmlns:ds="http://schemas.openxmlformats.org/officeDocument/2006/customXml" ds:itemID="{48B26B6F-3294-4EFB-A73A-3F0AEE705827}">
+<ds:datastoreItem xmlns:ds="http://schemas.openxmlformats.org/officeDocument/2006/customXml" ds:itemID="{60FD01D2-10BF-43C0-8A3A-0F83C5ED05E9}">
   <ds:schemaRefs>
     <ds:schemaRef ds:uri="http://schemas.openxmlformats.org/officeDocument/2006/bibliography"/>
   </ds:schemaRefs>

</xml_diff>